<commit_message>
SPIKE 25 === Downloaded sample code, ran first tests, created conversion application to convert results to csv, made excel file and made graph
</commit_message>
<xml_diff>
--- a/24c - Spike - Performance Measurement/Spike 24 Report.docx
+++ b/24c - Spike - Performance Measurement/Spike 24 Report.docx
@@ -233,8 +233,18 @@
           <w:sz w:val="28"/>
           <w:szCs w:val="28"/>
         </w:rPr>
-        <w:t>Repeatability: Show, with numbers and a chart, how repeatability will vary with multiple tests in a given</w:t>
+        <w:t xml:space="preserve">Repeatability: Show, with numbers and a chart, how repeatability will vary with multiple tests </w:t>
       </w:r>
+      <w:proofErr w:type="gramStart"/>
+      <w:r>
+        <w:rPr>
+          <w:color w:val="5A5A5A" w:themeColor="text1" w:themeTint="A5"/>
+          <w:sz w:val="28"/>
+          <w:szCs w:val="28"/>
+        </w:rPr>
+        <w:t>in a given</w:t>
+      </w:r>
+      <w:proofErr w:type="gramEnd"/>
       <w:r>
         <w:rPr>
           <w:color w:val="5A5A5A" w:themeColor="text1" w:themeTint="A5"/>
@@ -548,7 +558,21 @@
         <w:rPr>
           <w:rStyle w:val="SubtleReference"/>
         </w:rPr>
-        <w:t xml:space="preserve">All time axis are in microseconds </w:t>
+        <w:t xml:space="preserve">All time </w:t>
+      </w:r>
+      <w:proofErr w:type="gramStart"/>
+      <w:r>
+        <w:rPr>
+          <w:rStyle w:val="SubtleReference"/>
+        </w:rPr>
+        <w:t>axis</w:t>
+      </w:r>
+      <w:proofErr w:type="gramEnd"/>
+      <w:r>
+        <w:rPr>
+          <w:rStyle w:val="SubtleReference"/>
+        </w:rPr>
+        <w:t xml:space="preserve"> are in microseconds </w:t>
       </w:r>
     </w:p>
     <w:p>
@@ -1101,7 +1125,21 @@
         <w:rPr>
           <w:rStyle w:val="SubtleReference"/>
         </w:rPr>
-        <w:t>Simple is quite inconsistent with its timing, with a lot of variation even in those near the trend line. Also potentially a problem, both large outsiders were the 4</w:t>
+        <w:t xml:space="preserve">Simple is quite inconsistent with its timing, with a lot of variation even in those near the trend line. </w:t>
+      </w:r>
+      <w:proofErr w:type="gramStart"/>
+      <w:r>
+        <w:rPr>
+          <w:rStyle w:val="SubtleReference"/>
+        </w:rPr>
+        <w:t>Also</w:t>
+      </w:r>
+      <w:proofErr w:type="gramEnd"/>
+      <w:r>
+        <w:rPr>
+          <w:rStyle w:val="SubtleReference"/>
+        </w:rPr>
+        <w:t xml:space="preserve"> potentially a problem, both large outsiders were the 4</w:t>
       </w:r>
       <w:r>
         <w:rPr>
@@ -1114,7 +1152,21 @@
         <w:rPr>
           <w:rStyle w:val="SubtleReference"/>
         </w:rPr>
-        <w:t xml:space="preserve"> run in there respective tests</w:t>
+        <w:t xml:space="preserve"> run in </w:t>
+      </w:r>
+      <w:proofErr w:type="spellStart"/>
+      <w:r>
+        <w:rPr>
+          <w:rStyle w:val="SubtleReference"/>
+        </w:rPr>
+        <w:t>there</w:t>
+      </w:r>
+      <w:proofErr w:type="spellEnd"/>
+      <w:r>
+        <w:rPr>
+          <w:rStyle w:val="SubtleReference"/>
+        </w:rPr>
+        <w:t xml:space="preserve"> respective tests</w:t>
       </w:r>
     </w:p>
     <w:p>
@@ -1648,7 +1700,21 @@
         <w:rPr>
           <w:rStyle w:val="SubtleReference"/>
         </w:rPr>
-        <w:t>For String search it cut down the lime taken to 10% of the original which was the lowest decrease of the 3.</w:t>
+        <w:t xml:space="preserve">For String </w:t>
+      </w:r>
+      <w:proofErr w:type="gramStart"/>
+      <w:r>
+        <w:rPr>
+          <w:rStyle w:val="SubtleReference"/>
+        </w:rPr>
+        <w:t>search</w:t>
+      </w:r>
+      <w:proofErr w:type="gramEnd"/>
+      <w:r>
+        <w:rPr>
+          <w:rStyle w:val="SubtleReference"/>
+        </w:rPr>
+        <w:t xml:space="preserve"> it cut down the lime taken to 10% of the original which was the lowest decrease of the 3.</w:t>
       </w:r>
     </w:p>
     <w:p>
@@ -1815,7 +1881,21 @@
         <w:rPr>
           <w:rStyle w:val="SubtleReference"/>
         </w:rPr>
-        <w:t>This was a little tricky to sort out as I had to change a few of the project properties to get the instrumentation profiling working. Also this was run in debug mode with profiling, as I could not get release mode working , so the time taken is really high for a 1000 size file without profiling</w:t>
+        <w:t xml:space="preserve">This was a little tricky to sort out as I had to change a few of the project properties to get the instrumentation profiling working. Also this was run in debug mode with profiling, as I could not get release mode </w:t>
+      </w:r>
+      <w:proofErr w:type="gramStart"/>
+      <w:r>
+        <w:rPr>
+          <w:rStyle w:val="SubtleReference"/>
+        </w:rPr>
+        <w:t>working ,</w:t>
+      </w:r>
+      <w:proofErr w:type="gramEnd"/>
+      <w:r>
+        <w:rPr>
+          <w:rStyle w:val="SubtleReference"/>
+        </w:rPr>
+        <w:t xml:space="preserve"> so the time taken is really high for a 1000 size file without profiling</w:t>
       </w:r>
       <w:r>
         <w:rPr>
@@ -1838,9 +1918,9 @@
           <w:rStyle w:val="SubtleReference"/>
         </w:rPr>
         <w:drawing>
-          <wp:inline distT="0" distB="0" distL="0" distR="0" wp14:anchorId="189A350E" wp14:editId="55F6AAE2">
-            <wp:extent cx="3658111" cy="3962953"/>
-            <wp:effectExtent l="0" t="0" r="0" b="0"/>
+          <wp:inline distT="0" distB="0" distL="0" distR="0" wp14:anchorId="189A350E" wp14:editId="68993CB8">
+            <wp:extent cx="3429000" cy="3714749"/>
+            <wp:effectExtent l="0" t="0" r="0" b="635"/>
             <wp:docPr id="1914359110" name="Picture 1" descr="A screenshot of a computer&#10;&#10;Description automatically generated"/>
             <wp:cNvGraphicFramePr>
               <a:graphicFrameLocks xmlns:a="http://schemas.openxmlformats.org/drawingml/2006/main" noChangeAspect="1"/>
@@ -1861,7 +1941,7 @@
                   <pic:spPr>
                     <a:xfrm>
                       <a:off x="0" y="0"/>
-                      <a:ext cx="3658111" cy="3962953"/>
+                      <a:ext cx="3431330" cy="3717273"/>
                     </a:xfrm>
                     <a:prstGeom prst="rect">
                       <a:avLst/>
@@ -2087,17 +2167,110 @@
         <w:rPr>
           <w:rStyle w:val="SubtleReference"/>
         </w:rPr>
-        <w:t xml:space="preserve">That the inside out and simple loop: Json [] operator (bottom of the 3, could not get it to show all) was called 4 times more than the getline function of the string search but used far less time, proving that the nhloman Json really is a fantastic </w:t>
+        <w:t xml:space="preserve">That the inside out and simple loop: Json [] operator (bottom of the 3, could not get it to show all) was called 4 times more than the </w:t>
+      </w:r>
+      <w:proofErr w:type="spellStart"/>
+      <w:r>
+        <w:rPr>
+          <w:rStyle w:val="SubtleReference"/>
+        </w:rPr>
+        <w:t>getline</w:t>
+      </w:r>
+      <w:proofErr w:type="spellEnd"/>
+      <w:r>
+        <w:rPr>
+          <w:rStyle w:val="SubtleReference"/>
+        </w:rPr>
+        <w:t xml:space="preserve"> function of the string search but used far less time, proving that the </w:t>
+      </w:r>
+      <w:proofErr w:type="spellStart"/>
+      <w:r>
+        <w:rPr>
+          <w:rStyle w:val="SubtleReference"/>
+        </w:rPr>
+        <w:t>nhloman</w:t>
+      </w:r>
+      <w:proofErr w:type="spellEnd"/>
+      <w:r>
+        <w:rPr>
+          <w:rStyle w:val="SubtleReference"/>
+        </w:rPr>
+        <w:t xml:space="preserve"> Json really is a fantastic </w:t>
       </w:r>
       <w:r>
         <w:rPr>
           <w:rStyle w:val="SubtleReference"/>
         </w:rPr>
-        <w:t>file input and was the right choice for my zorkish stuff.</w:t>
+        <w:t xml:space="preserve">file input and was the right choice for my </w:t>
+      </w:r>
+      <w:proofErr w:type="spellStart"/>
+      <w:r>
+        <w:rPr>
+          <w:rStyle w:val="SubtleReference"/>
+        </w:rPr>
+        <w:t>zorkish</w:t>
+      </w:r>
+      <w:proofErr w:type="spellEnd"/>
+      <w:r>
+        <w:rPr>
+          <w:rStyle w:val="SubtleReference"/>
+        </w:rPr>
+        <w:t xml:space="preserve"> stuff.</w:t>
+      </w:r>
+    </w:p>
+    <w:p>
+      <w:pPr>
+        <w:pStyle w:val="ColorfulList-Accent11"/>
+        <w:ind w:left="0"/>
+        <w:rPr>
+          <w:rStyle w:val="SubtleReference"/>
+        </w:rPr>
+      </w:pPr>
+      <w:r>
+        <w:rPr>
+          <w:rStyle w:val="SubtleReference"/>
+          <w:b/>
+          <w:bCs/>
+        </w:rPr>
+        <w:drawing>
+          <wp:inline distT="0" distB="0" distL="0" distR="0" wp14:anchorId="4C8A7D5C" wp14:editId="05429241">
+            <wp:extent cx="5144218" cy="847843"/>
+            <wp:effectExtent l="0" t="0" r="0" b="9525"/>
+            <wp:docPr id="484490503" name="Picture 1" descr="A screenshot of a computer&#10;&#10;Description automatically generated"/>
+            <wp:cNvGraphicFramePr>
+              <a:graphicFrameLocks xmlns:a="http://schemas.openxmlformats.org/drawingml/2006/main" noChangeAspect="1"/>
+            </wp:cNvGraphicFramePr>
+            <a:graphic xmlns:a="http://schemas.openxmlformats.org/drawingml/2006/main">
+              <a:graphicData uri="http://schemas.openxmlformats.org/drawingml/2006/picture">
+                <pic:pic xmlns:pic="http://schemas.openxmlformats.org/drawingml/2006/picture">
+                  <pic:nvPicPr>
+                    <pic:cNvPr id="484490503" name="Picture 1" descr="A screenshot of a computer&#10;&#10;Description automatically generated"/>
+                    <pic:cNvPicPr/>
+                  </pic:nvPicPr>
+                  <pic:blipFill>
+                    <a:blip r:embed="rId26"/>
+                    <a:stretch>
+                      <a:fillRect/>
+                    </a:stretch>
+                  </pic:blipFill>
+                  <pic:spPr>
+                    <a:xfrm>
+                      <a:off x="0" y="0"/>
+                      <a:ext cx="5144218" cy="847843"/>
+                    </a:xfrm>
+                    <a:prstGeom prst="rect">
+                      <a:avLst/>
+                    </a:prstGeom>
+                  </pic:spPr>
+                </pic:pic>
+              </a:graphicData>
+            </a:graphic>
+          </wp:inline>
+        </w:drawing>
       </w:r>
     </w:p>
     <w:sectPr>
-      <w:headerReference w:type="default" r:id="rId26"/>
+      <w:headerReference w:type="default" r:id="rId27"/>
       <w:pgSz w:w="11900" w:h="16840"/>
       <w:pgMar w:top="1440" w:right="1134" w:bottom="1440" w:left="1134" w:header="709" w:footer="709" w:gutter="0"/>
       <w:cols w:space="708"/>

</xml_diff>